<commit_message>
Update ONIP Bloc 3
</commit_message>
<xml_diff>
--- a/ONIP/onip_b3_traitement_1D/B3_RappelsModulation.docx
+++ b/ONIP/onip_b3_traitement_1D/B3_RappelsModulation.docx
@@ -102,1021 +102,356 @@
         <w:t>Bloc 3 / Fichiers de données</w:t>
       </w:r>
     </w:p>
+    <w:p/>
     <w:p>
       <w:pPr>
         <w:pStyle w:val="Titre1"/>
       </w:pPr>
-      <w:bookmarkStart w:id="1" w:name="_5uthmsp4ky5m" w:colFirst="0" w:colLast="0"/>
-      <w:bookmarkStart w:id="2" w:name="_68t504ak9lss" w:colFirst="0" w:colLast="0"/>
-      <w:bookmarkEnd w:id="1"/>
-      <w:bookmarkEnd w:id="2"/>
-      <w:r>
-        <w:t xml:space="preserve">Travail demandé </w:t>
-      </w:r>
-    </w:p>
-    <w:p>
-      <w:pPr>
-        <w:jc w:val="both"/>
-      </w:pPr>
-    </w:p>
-    <w:p>
-      <w:r>
-        <w:drawing>
-          <wp:inline distT="0" distB="0" distL="0" distR="0" wp14:anchorId="173EE991" wp14:editId="149E0E8C">
-            <wp:extent cx="6841490" cy="2467610"/>
-            <wp:effectExtent l="0" t="0" r="0" b="8890"/>
-            <wp:docPr id="532676543" name="Image 1" descr="Une image contenant texte, capture d’écran, diagramme, Police&#10;&#10;Description générée automatiquement"/>
-            <wp:cNvGraphicFramePr>
-              <a:graphicFrameLocks xmlns:a="http://schemas.openxmlformats.org/drawingml/2006/main" noChangeAspect="1"/>
-            </wp:cNvGraphicFramePr>
-            <a:graphic xmlns:a="http://schemas.openxmlformats.org/drawingml/2006/main">
-              <a:graphicData uri="http://schemas.openxmlformats.org/drawingml/2006/picture">
-                <pic:pic xmlns:pic="http://schemas.openxmlformats.org/drawingml/2006/picture">
-                  <pic:nvPicPr>
-                    <pic:cNvPr id="532676543" name="Image 1" descr="Une image contenant texte, capture d’écran, diagramme, Police&#10;&#10;Description générée automatiquement"/>
-                    <pic:cNvPicPr/>
-                  </pic:nvPicPr>
-                  <pic:blipFill>
-                    <a:blip r:embed="rId6"/>
-                    <a:stretch>
-                      <a:fillRect/>
-                    </a:stretch>
-                  </pic:blipFill>
-                  <pic:spPr>
-                    <a:xfrm>
-                      <a:off x="0" y="0"/>
-                      <a:ext cx="6841490" cy="2467610"/>
-                    </a:xfrm>
-                    <a:prstGeom prst="rect">
-                      <a:avLst/>
-                    </a:prstGeom>
-                  </pic:spPr>
-                </pic:pic>
-              </a:graphicData>
-            </a:graphic>
-          </wp:inline>
-        </w:drawing>
-      </w:r>
-    </w:p>
-    <w:p/>
-    <w:p>
-      <w:pPr>
-        <w:pStyle w:val="Titre1"/>
-      </w:pPr>
-      <w:r>
-        <w:t>Fonctions à maîtriser</w:t>
-      </w:r>
-    </w:p>
-    <w:p>
-      <w:pPr>
-        <w:numPr>
-          <w:ilvl w:val="0"/>
-          <w:numId w:val="3"/>
-        </w:numPr>
-        <w:jc w:val="both"/>
-      </w:pPr>
+      <w:r>
+        <w:t>Rappel sur la modulation d’amplitude</w:t>
+      </w:r>
+    </w:p>
+    <w:p>
+      <w:pPr>
+        <w:jc w:val="both"/>
+      </w:pPr>
+      <w:r>
+        <w:t xml:space="preserve">Afin de faciliter le transport de signaux électriques (i.e. permettre le transport spécifique de plusieurs informations sur un canal de transmission), on utilise de la </w:t>
+      </w:r>
+      <w:r>
+        <w:rPr>
+          <w:b/>
+        </w:rPr>
+        <w:t>modulation</w:t>
+      </w:r>
+      <w:r>
+        <w:t xml:space="preserve">. La plus facile à mettre en œuvre est la </w:t>
+      </w:r>
+      <w:r>
+        <w:rPr>
+          <w:b/>
+        </w:rPr>
+        <w:t>modulation d’amplitude</w:t>
+      </w:r>
+      <w:r>
+        <w:t xml:space="preserve"> (AM).</w:t>
+      </w:r>
+    </w:p>
+    <w:p>
+      <w:pPr>
+        <w:jc w:val="both"/>
+      </w:pPr>
+    </w:p>
+    <w:p>
+      <w:pPr>
+        <w:jc w:val="both"/>
+      </w:pPr>
+      <w:r>
+        <w:t xml:space="preserve">Elle consiste à moduler l’amplitude d’un signal porteur </w:t>
+      </w:r>
+      <w:r>
+        <w:rPr>
+          <w:i/>
+        </w:rPr>
+        <w:t>p(t)</w:t>
+      </w:r>
+      <w:r>
+        <w:t xml:space="preserve"> par un signal modulant </w:t>
+      </w:r>
+      <w:r>
+        <w:rPr>
+          <w:i/>
+        </w:rPr>
+        <w:t>m(t)</w:t>
+      </w:r>
+      <w:r>
+        <w:t>.</w:t>
+      </w:r>
+    </w:p>
+    <w:p>
+      <w:pPr>
+        <w:jc w:val="both"/>
+        <w:rPr>
+          <w:vertAlign w:val="subscript"/>
+        </w:rPr>
+      </w:pPr>
+      <w:r>
+        <w:t xml:space="preserve">Dans le cas de signaux sinusoïdaux, on a : </w:t>
+      </w:r>
+      <w:r>
+        <w:rPr>
+          <w:b/>
+        </w:rPr>
+        <w:t xml:space="preserve">m(t) = </w:t>
+      </w:r>
       <w:proofErr w:type="gramStart"/>
       <w:r>
         <w:rPr>
           <w:b/>
         </w:rPr>
-        <w:t>lire</w:t>
+        <w:t>A</w:t>
+      </w:r>
+      <w:r>
+        <w:rPr>
+          <w:b/>
+          <w:vertAlign w:val="subscript"/>
+        </w:rPr>
+        <w:t>m</w:t>
+      </w:r>
+      <w:r>
+        <w:rPr>
+          <w:b/>
+        </w:rPr>
+        <w:t xml:space="preserve"> .</w:t>
       </w:r>
       <w:proofErr w:type="gramEnd"/>
       <w:r>
         <w:rPr>
           <w:b/>
         </w:rPr>
-        <w:t xml:space="preserve"> des fichiers CSV </w:t>
-      </w:r>
-      <w:r>
-        <w:rPr>
-          <w:b/>
-          <w:color w:val="1155CC"/>
-        </w:rPr>
-        <w:tab/>
-      </w:r>
-      <w:r>
-        <w:rPr>
-          <w:b/>
-          <w:color w:val="1155CC"/>
-        </w:rPr>
-        <w:tab/>
-      </w:r>
-      <w:proofErr w:type="spellStart"/>
-      <w:r>
-        <w:rPr>
-          <w:b/>
-          <w:color w:val="E36C0A" w:themeColor="accent6" w:themeShade="BF"/>
-        </w:rPr>
-        <w:t>numpy</w:t>
-      </w:r>
-      <w:proofErr w:type="spellEnd"/>
-      <w:r>
-        <w:rPr>
-          <w:b/>
-          <w:color w:val="E36C0A" w:themeColor="accent6" w:themeShade="BF"/>
-        </w:rPr>
         <w:t xml:space="preserve"> </w:t>
       </w:r>
-      <w:r>
-        <w:rPr>
-          <w:b/>
-          <w:color w:val="1155CC"/>
-        </w:rPr>
+      <w:proofErr w:type="gramStart"/>
+      <w:r>
+        <w:rPr>
+          <w:b/>
+        </w:rPr>
+        <w:t>sin(</w:t>
+      </w:r>
+      <w:proofErr w:type="spellStart"/>
+      <w:proofErr w:type="gramEnd"/>
+      <w:r>
+        <w:rPr>
+          <w:b/>
+        </w:rPr>
+        <w:t>ω</w:t>
+      </w:r>
+      <w:r>
+        <w:rPr>
+          <w:b/>
+          <w:vertAlign w:val="subscript"/>
+        </w:rPr>
+        <w:t>m</w:t>
+      </w:r>
+      <w:proofErr w:type="spellEnd"/>
+      <w:r>
+        <w:rPr>
+          <w:b/>
+        </w:rPr>
+        <w:t xml:space="preserve"> .t)</w:t>
+      </w:r>
+      <w:r>
+        <w:t xml:space="preserve"> et </w:t>
+      </w:r>
+      <w:r>
+        <w:rPr>
+          <w:b/>
+        </w:rPr>
+        <w:t xml:space="preserve">p(t) = </w:t>
+      </w:r>
+      <w:proofErr w:type="spellStart"/>
+      <w:r>
+        <w:rPr>
+          <w:b/>
+        </w:rPr>
+        <w:t>A</w:t>
+      </w:r>
+      <w:r>
+        <w:rPr>
+          <w:b/>
+          <w:vertAlign w:val="subscript"/>
+        </w:rPr>
+        <w:t>p</w:t>
+      </w:r>
+      <w:proofErr w:type="spellEnd"/>
+      <w:r>
+        <w:rPr>
+          <w:b/>
+        </w:rPr>
+        <w:t xml:space="preserve"> . </w:t>
+      </w:r>
+      <w:proofErr w:type="gramStart"/>
+      <w:r>
+        <w:rPr>
+          <w:b/>
+        </w:rPr>
+        <w:t>sin</w:t>
+      </w:r>
+      <w:proofErr w:type="gramEnd"/>
+      <w:r>
+        <w:rPr>
+          <w:b/>
+        </w:rPr>
+        <w:t xml:space="preserve"> (</w:t>
+      </w:r>
+      <w:proofErr w:type="spellStart"/>
+      <w:r>
+        <w:rPr>
+          <w:b/>
+        </w:rPr>
+        <w:t>ω</w:t>
+      </w:r>
+      <w:r>
+        <w:rPr>
+          <w:b/>
+          <w:vertAlign w:val="subscript"/>
+        </w:rPr>
+        <w:t>p</w:t>
+      </w:r>
+      <w:proofErr w:type="spellEnd"/>
+      <w:r>
+        <w:rPr>
+          <w:b/>
+        </w:rPr>
+        <w:t xml:space="preserve"> . t)</w:t>
+      </w:r>
+      <w:r>
+        <w:t xml:space="preserve">  avec </w:t>
+      </w:r>
+      <w:proofErr w:type="spellStart"/>
+      <w:r>
+        <w:t>ω</w:t>
+      </w:r>
+      <w:r>
+        <w:rPr>
+          <w:vertAlign w:val="subscript"/>
+        </w:rPr>
+        <w:t>p</w:t>
+      </w:r>
+      <w:proofErr w:type="spellEnd"/>
+      <w:r>
+        <w:t xml:space="preserve"> &gt;&gt; </w:t>
+      </w:r>
+      <w:proofErr w:type="spellStart"/>
+      <w:r>
+        <w:t>ω</w:t>
+      </w:r>
+      <w:r>
+        <w:rPr>
+          <w:vertAlign w:val="subscript"/>
+        </w:rPr>
+        <w:t>m</w:t>
+      </w:r>
+      <w:proofErr w:type="spellEnd"/>
+    </w:p>
+    <w:p>
+      <w:pPr>
+        <w:jc w:val="both"/>
+      </w:pPr>
+    </w:p>
+    <w:p>
+      <w:pPr>
+        <w:jc w:val="both"/>
+      </w:pPr>
+      <w:r>
+        <w:t xml:space="preserve">On obtient alors le signal modulé </w:t>
+      </w:r>
+      <w:r>
+        <w:rPr>
+          <w:b/>
+          <w:i/>
+        </w:rPr>
+        <w:t>s(t) = m(t</w:t>
+      </w:r>
+      <w:proofErr w:type="gramStart"/>
+      <w:r>
+        <w:rPr>
+          <w:b/>
+          <w:i/>
+        </w:rPr>
+        <w:t>) .</w:t>
+      </w:r>
+      <w:proofErr w:type="gramEnd"/>
+      <w:r>
+        <w:rPr>
+          <w:b/>
+          <w:i/>
+        </w:rPr>
+        <w:t xml:space="preserve"> </w:t>
+      </w:r>
+      <w:proofErr w:type="gramStart"/>
+      <w:r>
+        <w:rPr>
+          <w:b/>
+          <w:i/>
+        </w:rPr>
+        <w:t>p</w:t>
+      </w:r>
+      <w:proofErr w:type="gramEnd"/>
+      <w:r>
+        <w:rPr>
+          <w:b/>
+          <w:i/>
+        </w:rPr>
+        <w:t>(t)</w:t>
+      </w:r>
+      <w:r>
         <w:t>.</w:t>
       </w:r>
-      <w:proofErr w:type="spellStart"/>
-      <w:r>
-        <w:rPr>
-          <w:b/>
-          <w:color w:val="1155CC"/>
-        </w:rPr>
-        <w:t>genfromtxt</w:t>
-      </w:r>
-      <w:proofErr w:type="spellEnd"/>
-      <w:r>
-        <w:rPr>
-          <w:b/>
-          <w:color w:val="1155CC"/>
-        </w:rPr>
-        <w:t xml:space="preserve"> </w:t>
-      </w:r>
-    </w:p>
-    <w:p>
-      <w:pPr>
-        <w:ind w:left="3600" w:firstLine="720"/>
-        <w:jc w:val="both"/>
-      </w:pPr>
+    </w:p>
+    <w:p>
+      <w:pPr>
+        <w:jc w:val="both"/>
+      </w:pPr>
+      <w:r>
+        <w:t xml:space="preserve">Dans le cas des GBF Agilent, le signal modulé en sortie est du type : </w:t>
+      </w:r>
+      <w:r>
+        <w:rPr>
+          <w:b/>
+          <w:i/>
+        </w:rPr>
+        <w:t xml:space="preserve">s(t) = </w:t>
+      </w:r>
       <w:proofErr w:type="gramStart"/>
       <w:r>
         <w:rPr>
           <w:b/>
-          <w:color w:val="E36C0A" w:themeColor="accent6" w:themeShade="BF"/>
-        </w:rPr>
-        <w:t>pandas</w:t>
-      </w:r>
-      <w:r>
-        <w:rPr>
-          <w:b/>
-          <w:color w:val="E36C0A" w:themeColor="accent6" w:themeShade="BF"/>
-        </w:rPr>
-        <w:t xml:space="preserve"> </w:t>
-      </w:r>
-      <w:r>
-        <w:rPr>
-          <w:b/>
-          <w:color w:val="1155CC"/>
-        </w:rPr>
-        <w:t>.</w:t>
-      </w:r>
-      <w:proofErr w:type="spellStart"/>
-      <w:r>
-        <w:rPr>
-          <w:b/>
-          <w:color w:val="1155CC"/>
-        </w:rPr>
-        <w:t>read</w:t>
+          <w:i/>
+        </w:rPr>
+        <w:t>( K</w:t>
       </w:r>
       <w:proofErr w:type="gramEnd"/>
       <w:r>
         <w:rPr>
           <w:b/>
-          <w:color w:val="1155CC"/>
-        </w:rPr>
-        <w:t>_csv</w:t>
-      </w:r>
-      <w:proofErr w:type="spellEnd"/>
-    </w:p>
-    <w:p>
-      <w:pPr>
-        <w:ind w:left="6480" w:firstLine="720"/>
-        <w:jc w:val="both"/>
-      </w:pPr>
-    </w:p>
-    <w:p>
-      <w:pPr>
-        <w:numPr>
-          <w:ilvl w:val="0"/>
-          <w:numId w:val="3"/>
-        </w:numPr>
-        <w:jc w:val="both"/>
-      </w:pPr>
+          <w:i/>
+        </w:rPr>
+        <w:t xml:space="preserve"> . </w:t>
+      </w:r>
       <w:proofErr w:type="gramStart"/>
       <w:r>
         <w:rPr>
           <w:b/>
-        </w:rPr>
-        <w:t>créer</w:t>
+          <w:i/>
+        </w:rPr>
+        <w:t>m</w:t>
       </w:r>
       <w:proofErr w:type="gramEnd"/>
       <w:r>
         <w:rPr>
           <w:b/>
-        </w:rPr>
-        <w:t xml:space="preserve"> de vecteurs </w:t>
-      </w:r>
-      <w:r>
-        <w:rPr>
-          <w:b/>
-        </w:rPr>
-        <w:t>/</w:t>
-      </w:r>
-      <w:r>
-        <w:rPr>
-          <w:b/>
-        </w:rPr>
-        <w:t xml:space="preserve"> matrices</w:t>
-      </w:r>
-      <w:r>
-        <w:tab/>
-      </w:r>
-      <w:proofErr w:type="spellStart"/>
-      <w:r>
-        <w:rPr>
-          <w:b/>
-          <w:color w:val="E36C0A" w:themeColor="accent6" w:themeShade="BF"/>
-        </w:rPr>
-        <w:t>numpy</w:t>
-      </w:r>
-      <w:proofErr w:type="spellEnd"/>
-      <w:r>
-        <w:rPr>
-          <w:b/>
-          <w:color w:val="1155CC"/>
-        </w:rPr>
-        <w:t xml:space="preserve">  </w:t>
-      </w:r>
-      <w:r>
-        <w:rPr>
-          <w:b/>
-          <w:color w:val="1155CC"/>
-        </w:rPr>
-        <w:t>.</w:t>
-      </w:r>
-      <w:proofErr w:type="spellStart"/>
-      <w:r>
-        <w:rPr>
-          <w:b/>
-          <w:color w:val="1155CC"/>
-        </w:rPr>
-        <w:t>linspace</w:t>
-      </w:r>
-      <w:proofErr w:type="spellEnd"/>
-      <w:r>
-        <w:rPr>
-          <w:b/>
-          <w:color w:val="1155CC"/>
-        </w:rPr>
-        <w:t xml:space="preserve">  .</w:t>
-      </w:r>
-      <w:proofErr w:type="spellStart"/>
-      <w:r>
-        <w:rPr>
-          <w:b/>
-          <w:color w:val="1155CC"/>
-        </w:rPr>
-        <w:t>logspace</w:t>
-      </w:r>
-      <w:proofErr w:type="spellEnd"/>
-    </w:p>
-    <w:p>
-      <w:pPr>
-        <w:ind w:left="3600" w:firstLine="720"/>
-        <w:jc w:val="both"/>
-        <w:rPr>
-          <w:b/>
-          <w:color w:val="1155CC"/>
-        </w:rPr>
-      </w:pPr>
-      <w:proofErr w:type="spellStart"/>
+          <w:i/>
+        </w:rPr>
+        <w:t xml:space="preserve">(t) + 1 ) . </w:t>
+      </w:r>
       <w:proofErr w:type="gramStart"/>
       <w:r>
         <w:rPr>
           <w:b/>
-          <w:color w:val="E36C0A" w:themeColor="accent6" w:themeShade="BF"/>
-        </w:rPr>
-        <w:t>numpy</w:t>
-      </w:r>
-      <w:proofErr w:type="spellEnd"/>
-      <w:r>
-        <w:rPr>
-          <w:b/>
-          <w:color w:val="1155CC"/>
-        </w:rPr>
-        <w:t xml:space="preserve">  .</w:t>
-      </w:r>
-      <w:proofErr w:type="spellStart"/>
+          <w:i/>
+        </w:rPr>
+        <w:t>p</w:t>
+      </w:r>
       <w:proofErr w:type="gramEnd"/>
       <w:r>
         <w:rPr>
           <w:b/>
-          <w:color w:val="1155CC"/>
-        </w:rPr>
-        <w:t>ones</w:t>
-      </w:r>
-      <w:proofErr w:type="spellEnd"/>
-      <w:r>
-        <w:rPr>
-          <w:b/>
-          <w:color w:val="1155CC"/>
-        </w:rPr>
-        <w:t xml:space="preserve">   .</w:t>
-      </w:r>
-      <w:proofErr w:type="spellStart"/>
-      <w:r>
-        <w:rPr>
-          <w:b/>
-          <w:color w:val="1155CC"/>
-        </w:rPr>
-        <w:t>zeros</w:t>
-      </w:r>
-      <w:proofErr w:type="spellEnd"/>
-    </w:p>
-    <w:p>
-      <w:pPr>
-        <w:ind w:left="3600" w:firstLine="720"/>
-        <w:jc w:val="both"/>
-      </w:pPr>
-    </w:p>
-    <w:p>
-      <w:pPr>
-        <w:numPr>
-          <w:ilvl w:val="0"/>
-          <w:numId w:val="3"/>
-        </w:numPr>
-        <w:jc w:val="both"/>
-      </w:pPr>
-      <w:proofErr w:type="gramStart"/>
-      <w:r>
-        <w:rPr>
-          <w:b/>
-        </w:rPr>
-        <w:t>afficher</w:t>
-      </w:r>
-      <w:proofErr w:type="gramEnd"/>
-      <w:r>
-        <w:rPr>
-          <w:b/>
-        </w:rPr>
-        <w:t xml:space="preserve"> des figures</w:t>
-      </w:r>
-      <w:r>
-        <w:tab/>
-      </w:r>
-      <w:r>
-        <w:tab/>
-      </w:r>
-      <w:r>
-        <w:tab/>
-      </w:r>
-      <w:proofErr w:type="spellStart"/>
-      <w:r>
-        <w:rPr>
-          <w:b/>
-          <w:color w:val="E36C0A" w:themeColor="accent6" w:themeShade="BF"/>
-        </w:rPr>
-        <w:t>p</w:t>
-      </w:r>
-      <w:r>
-        <w:rPr>
-          <w:b/>
-          <w:color w:val="E36C0A" w:themeColor="accent6" w:themeShade="BF"/>
-        </w:rPr>
-        <w:t>yp</w:t>
-      </w:r>
-      <w:r>
-        <w:rPr>
-          <w:b/>
-          <w:color w:val="E36C0A" w:themeColor="accent6" w:themeShade="BF"/>
-        </w:rPr>
-        <w:t>lot</w:t>
-      </w:r>
-      <w:proofErr w:type="spellEnd"/>
-      <w:r>
-        <w:rPr>
-          <w:b/>
-          <w:color w:val="1155CC"/>
-        </w:rPr>
-        <w:t xml:space="preserve">  .figure  .plot  .</w:t>
-      </w:r>
-      <w:proofErr w:type="spellStart"/>
-      <w:r>
-        <w:rPr>
-          <w:b/>
-          <w:color w:val="1155CC"/>
-        </w:rPr>
-        <w:t>title</w:t>
-      </w:r>
-      <w:proofErr w:type="spellEnd"/>
-    </w:p>
-    <w:p>
-      <w:pPr>
-        <w:ind w:left="3600" w:firstLine="720"/>
-        <w:jc w:val="both"/>
-        <w:rPr>
-          <w:b/>
-          <w:color w:val="1155CC"/>
-        </w:rPr>
-      </w:pPr>
-      <w:r>
-        <w:rPr>
-          <w:b/>
-          <w:color w:val="1155CC"/>
-        </w:rPr>
-        <w:t xml:space="preserve"> </w:t>
-      </w:r>
-      <w:proofErr w:type="gramStart"/>
-      <w:r>
-        <w:rPr>
-          <w:b/>
-          <w:color w:val="1155CC"/>
-        </w:rPr>
-        <w:t>.</w:t>
-      </w:r>
-      <w:proofErr w:type="spellStart"/>
-      <w:r>
-        <w:rPr>
-          <w:b/>
-          <w:color w:val="1155CC"/>
-        </w:rPr>
-        <w:t>xlabel</w:t>
-      </w:r>
-      <w:proofErr w:type="spellEnd"/>
-      <w:proofErr w:type="gramEnd"/>
-      <w:r>
-        <w:rPr>
-          <w:b/>
-          <w:color w:val="1155CC"/>
-        </w:rPr>
-        <w:t xml:space="preserve"> .</w:t>
-      </w:r>
-      <w:proofErr w:type="spellStart"/>
-      <w:r>
-        <w:rPr>
-          <w:b/>
-          <w:color w:val="1155CC"/>
-        </w:rPr>
-        <w:t>ylabel</w:t>
-      </w:r>
-      <w:proofErr w:type="spellEnd"/>
-      <w:r>
-        <w:rPr>
-          <w:b/>
-          <w:color w:val="1155CC"/>
-        </w:rPr>
-        <w:t xml:space="preserve"> .</w:t>
-      </w:r>
-      <w:proofErr w:type="spellStart"/>
-      <w:r>
-        <w:rPr>
-          <w:b/>
-          <w:color w:val="1155CC"/>
-        </w:rPr>
-        <w:t>legend</w:t>
-      </w:r>
-      <w:proofErr w:type="spellEnd"/>
-    </w:p>
-    <w:p>
-      <w:pPr>
-        <w:ind w:left="3600" w:firstLine="720"/>
-        <w:jc w:val="both"/>
-      </w:pPr>
-    </w:p>
-    <w:p>
-      <w:pPr>
-        <w:numPr>
-          <w:ilvl w:val="0"/>
-          <w:numId w:val="3"/>
-        </w:numPr>
-        <w:jc w:val="both"/>
-      </w:pPr>
-      <w:proofErr w:type="gramStart"/>
-      <w:r>
-        <w:rPr>
-          <w:b/>
-        </w:rPr>
-        <w:t>calculer</w:t>
-      </w:r>
-      <w:proofErr w:type="gramEnd"/>
-      <w:r>
-        <w:rPr>
-          <w:b/>
-        </w:rPr>
-        <w:t xml:space="preserve"> la FFT</w:t>
-      </w:r>
-      <w:r>
-        <w:rPr>
-          <w:b/>
-        </w:rPr>
-        <w:tab/>
-        <w:t xml:space="preserve"> </w:t>
-      </w:r>
-      <w:r>
-        <w:tab/>
-      </w:r>
-      <w:r>
-        <w:tab/>
-      </w:r>
-      <w:proofErr w:type="spellStart"/>
-      <w:r>
-        <w:rPr>
-          <w:b/>
-          <w:color w:val="E36C0A" w:themeColor="accent6" w:themeShade="BF"/>
-        </w:rPr>
-        <w:t>numpy</w:t>
-      </w:r>
-      <w:proofErr w:type="spellEnd"/>
-      <w:r>
-        <w:rPr>
-          <w:b/>
-          <w:color w:val="1155CC"/>
-        </w:rPr>
-        <w:t xml:space="preserve">  .</w:t>
-      </w:r>
-      <w:proofErr w:type="spellStart"/>
-      <w:r>
-        <w:rPr>
-          <w:b/>
-          <w:color w:val="1155CC"/>
-        </w:rPr>
-        <w:t>fft.fft</w:t>
-      </w:r>
-      <w:proofErr w:type="spellEnd"/>
-      <w:r>
-        <w:rPr>
-          <w:b/>
-          <w:color w:val="1155CC"/>
-        </w:rPr>
-        <w:tab/>
-        <w:t xml:space="preserve">  .</w:t>
-      </w:r>
-      <w:proofErr w:type="spellStart"/>
-      <w:r>
-        <w:rPr>
-          <w:b/>
-          <w:color w:val="1155CC"/>
-        </w:rPr>
-        <w:t>fft.fftshift</w:t>
-      </w:r>
-      <w:proofErr w:type="spellEnd"/>
-    </w:p>
-    <w:p>
-      <w:pPr>
-        <w:ind w:left="720"/>
-        <w:jc w:val="both"/>
-      </w:pPr>
-    </w:p>
-    <w:p>
-      <w:pPr>
-        <w:numPr>
-          <w:ilvl w:val="0"/>
-          <w:numId w:val="3"/>
-        </w:numPr>
-        <w:jc w:val="both"/>
-      </w:pPr>
-      <w:proofErr w:type="gramStart"/>
-      <w:r>
-        <w:rPr>
-          <w:b/>
-        </w:rPr>
-        <w:t>autres</w:t>
-      </w:r>
-      <w:proofErr w:type="gramEnd"/>
-      <w:r>
-        <w:t xml:space="preserve"> </w:t>
-      </w:r>
-      <w:r>
-        <w:tab/>
-      </w:r>
-      <w:r>
-        <w:tab/>
-      </w:r>
-      <w:r>
-        <w:tab/>
-      </w:r>
-      <w:r>
-        <w:tab/>
-      </w:r>
-      <w:r>
-        <w:rPr>
-          <w:b/>
-          <w:color w:val="1155CC"/>
-        </w:rPr>
-        <w:t xml:space="preserve">size,   </w:t>
-      </w:r>
-      <w:proofErr w:type="spellStart"/>
-      <w:r>
-        <w:rPr>
-          <w:b/>
-          <w:color w:val="E36C0A" w:themeColor="accent6" w:themeShade="BF"/>
-        </w:rPr>
-        <w:t>numpy</w:t>
-      </w:r>
-      <w:r>
-        <w:rPr>
-          <w:b/>
-          <w:color w:val="1155CC"/>
-        </w:rPr>
-        <w:t>.abs</w:t>
-      </w:r>
-      <w:proofErr w:type="spellEnd"/>
-      <w:r>
-        <w:rPr>
-          <w:b/>
-          <w:color w:val="1155CC"/>
-        </w:rPr>
-        <w:t>, .</w:t>
-      </w:r>
-      <w:proofErr w:type="spellStart"/>
-      <w:r>
-        <w:rPr>
-          <w:b/>
-          <w:color w:val="1155CC"/>
-        </w:rPr>
-        <w:t>shape</w:t>
-      </w:r>
-      <w:proofErr w:type="spellEnd"/>
-      <w:r>
-        <w:rPr>
-          <w:b/>
-          <w:color w:val="1155CC"/>
-        </w:rPr>
-        <w:t xml:space="preserve"> …</w:t>
-      </w:r>
-    </w:p>
-    <w:p>
-      <w:pPr>
-        <w:jc w:val="both"/>
-      </w:pPr>
-    </w:p>
-    <w:p>
-      <w:pPr>
-        <w:rPr>
-          <w:rFonts w:ascii="Nunito" w:eastAsia="Nunito" w:hAnsi="Nunito" w:cs="Nunito"/>
-          <w:b/>
-          <w:color w:val="F3F3F3"/>
-          <w:sz w:val="38"/>
-          <w:szCs w:val="38"/>
-          <w:shd w:val="clear" w:color="auto" w:fill="111111"/>
-        </w:rPr>
-      </w:pPr>
-      <w:bookmarkStart w:id="3" w:name="_r2kpd3kgbjiu" w:colFirst="0" w:colLast="0"/>
-      <w:bookmarkEnd w:id="3"/>
-      <w:r>
-        <w:br w:type="page"/>
-      </w:r>
-    </w:p>
-    <w:p>
-      <w:pPr>
-        <w:pStyle w:val="Titre1"/>
-      </w:pPr>
-      <w:r>
-        <w:lastRenderedPageBreak/>
-        <w:t>Rappel sur la modulation d’amplitude</w:t>
-      </w:r>
-    </w:p>
-    <w:p>
-      <w:pPr>
-        <w:jc w:val="both"/>
-      </w:pPr>
-      <w:r>
-        <w:t xml:space="preserve">Afin de faciliter le transport de signaux électriques (i.e. permettre le transport spécifique de plusieurs informations sur un canal de transmission), on utilise de la </w:t>
-      </w:r>
-      <w:r>
-        <w:rPr>
-          <w:b/>
-        </w:rPr>
-        <w:t>modulation</w:t>
-      </w:r>
-      <w:r>
-        <w:t xml:space="preserve">. La plus facile à mettre en œuvre est la </w:t>
-      </w:r>
-      <w:r>
-        <w:rPr>
-          <w:b/>
-        </w:rPr>
-        <w:t>modulation d’amplitude</w:t>
-      </w:r>
-      <w:r>
-        <w:t xml:space="preserve"> (AM).</w:t>
-      </w:r>
-    </w:p>
-    <w:p>
-      <w:pPr>
-        <w:jc w:val="both"/>
-      </w:pPr>
-    </w:p>
-    <w:p>
-      <w:pPr>
-        <w:jc w:val="both"/>
-      </w:pPr>
-      <w:r>
-        <w:t xml:space="preserve">Elle consiste à moduler l’amplitude d’un signal porteur </w:t>
-      </w:r>
-      <w:r>
-        <w:rPr>
           <w:i/>
         </w:rPr>
-        <w:t>p(t)</w:t>
-      </w:r>
-      <w:r>
-        <w:t xml:space="preserve"> par un signal modulant </w:t>
-      </w:r>
-      <w:r>
-        <w:rPr>
-          <w:i/>
-        </w:rPr>
-        <w:t>m(t)</w:t>
-      </w:r>
-      <w:r>
-        <w:t>.</w:t>
-      </w:r>
-    </w:p>
-    <w:p>
-      <w:pPr>
-        <w:jc w:val="both"/>
-        <w:rPr>
-          <w:vertAlign w:val="subscript"/>
-        </w:rPr>
-      </w:pPr>
-      <w:r>
-        <w:t xml:space="preserve">Dans le cas de signaux sinusoïdaux, on a : </w:t>
-      </w:r>
-      <w:r>
-        <w:rPr>
-          <w:b/>
-        </w:rPr>
-        <w:t xml:space="preserve">m(t) = </w:t>
-      </w:r>
-      <w:proofErr w:type="gramStart"/>
-      <w:r>
-        <w:rPr>
-          <w:b/>
-        </w:rPr>
-        <w:t>A</w:t>
-      </w:r>
-      <w:r>
-        <w:rPr>
-          <w:b/>
-          <w:vertAlign w:val="subscript"/>
-        </w:rPr>
-        <w:t>m</w:t>
-      </w:r>
-      <w:r>
-        <w:rPr>
-          <w:b/>
-        </w:rPr>
-        <w:t xml:space="preserve"> .</w:t>
-      </w:r>
-      <w:proofErr w:type="gramEnd"/>
-      <w:r>
-        <w:rPr>
-          <w:b/>
-        </w:rPr>
-        <w:t xml:space="preserve"> </w:t>
-      </w:r>
-      <w:proofErr w:type="gramStart"/>
-      <w:r>
-        <w:rPr>
-          <w:b/>
-        </w:rPr>
-        <w:t>sin(</w:t>
-      </w:r>
-      <w:proofErr w:type="spellStart"/>
-      <w:proofErr w:type="gramEnd"/>
-      <w:r>
-        <w:rPr>
-          <w:b/>
-        </w:rPr>
-        <w:t>ω</w:t>
-      </w:r>
-      <w:r>
-        <w:rPr>
-          <w:b/>
-          <w:vertAlign w:val="subscript"/>
-        </w:rPr>
-        <w:t>m</w:t>
-      </w:r>
-      <w:proofErr w:type="spellEnd"/>
-      <w:r>
-        <w:rPr>
-          <w:b/>
-        </w:rPr>
-        <w:t xml:space="preserve"> .t)</w:t>
-      </w:r>
-      <w:r>
-        <w:t xml:space="preserve"> et </w:t>
-      </w:r>
-      <w:r>
-        <w:rPr>
-          <w:b/>
-        </w:rPr>
-        <w:t xml:space="preserve">p(t) = </w:t>
-      </w:r>
-      <w:proofErr w:type="spellStart"/>
-      <w:r>
-        <w:rPr>
-          <w:b/>
-        </w:rPr>
-        <w:t>A</w:t>
-      </w:r>
-      <w:r>
-        <w:rPr>
-          <w:b/>
-          <w:vertAlign w:val="subscript"/>
-        </w:rPr>
-        <w:t>p</w:t>
-      </w:r>
-      <w:proofErr w:type="spellEnd"/>
-      <w:r>
-        <w:rPr>
-          <w:b/>
-        </w:rPr>
-        <w:t xml:space="preserve"> . </w:t>
-      </w:r>
-      <w:proofErr w:type="gramStart"/>
-      <w:r>
-        <w:rPr>
-          <w:b/>
-        </w:rPr>
-        <w:t>sin</w:t>
-      </w:r>
-      <w:proofErr w:type="gramEnd"/>
-      <w:r>
-        <w:rPr>
-          <w:b/>
-        </w:rPr>
-        <w:t xml:space="preserve"> (</w:t>
-      </w:r>
-      <w:proofErr w:type="spellStart"/>
-      <w:r>
-        <w:rPr>
-          <w:b/>
-        </w:rPr>
-        <w:t>ω</w:t>
-      </w:r>
-      <w:r>
-        <w:rPr>
-          <w:b/>
-          <w:vertAlign w:val="subscript"/>
-        </w:rPr>
-        <w:t>p</w:t>
-      </w:r>
-      <w:proofErr w:type="spellEnd"/>
-      <w:r>
-        <w:rPr>
-          <w:b/>
-        </w:rPr>
-        <w:t xml:space="preserve"> . t)</w:t>
-      </w:r>
-      <w:r>
-        <w:t xml:space="preserve">  avec </w:t>
-      </w:r>
-      <w:proofErr w:type="spellStart"/>
-      <w:r>
-        <w:t>ω</w:t>
-      </w:r>
-      <w:r>
-        <w:rPr>
-          <w:vertAlign w:val="subscript"/>
-        </w:rPr>
-        <w:t>p</w:t>
-      </w:r>
-      <w:proofErr w:type="spellEnd"/>
-      <w:r>
-        <w:t xml:space="preserve"> &gt;&gt; </w:t>
-      </w:r>
-      <w:proofErr w:type="spellStart"/>
-      <w:r>
-        <w:t>ω</w:t>
-      </w:r>
-      <w:r>
-        <w:rPr>
-          <w:vertAlign w:val="subscript"/>
-        </w:rPr>
-        <w:t>m</w:t>
-      </w:r>
-      <w:proofErr w:type="spellEnd"/>
-    </w:p>
-    <w:p>
-      <w:pPr>
-        <w:jc w:val="both"/>
-      </w:pPr>
-    </w:p>
-    <w:p>
-      <w:pPr>
-        <w:jc w:val="both"/>
-      </w:pPr>
-      <w:r>
-        <w:t xml:space="preserve">On obtient alors le signal modulé </w:t>
-      </w:r>
-      <w:r>
-        <w:rPr>
-          <w:b/>
-          <w:i/>
-        </w:rPr>
-        <w:t>s(t) = m(t</w:t>
-      </w:r>
-      <w:proofErr w:type="gramStart"/>
-      <w:r>
-        <w:rPr>
-          <w:b/>
-          <w:i/>
-        </w:rPr>
-        <w:t>) .</w:t>
-      </w:r>
-      <w:proofErr w:type="gramEnd"/>
-      <w:r>
-        <w:rPr>
-          <w:b/>
-          <w:i/>
-        </w:rPr>
-        <w:t xml:space="preserve"> </w:t>
-      </w:r>
-      <w:proofErr w:type="gramStart"/>
-      <w:r>
-        <w:rPr>
-          <w:b/>
-          <w:i/>
-        </w:rPr>
-        <w:t>p</w:t>
-      </w:r>
-      <w:proofErr w:type="gramEnd"/>
-      <w:r>
-        <w:rPr>
-          <w:b/>
-          <w:i/>
-        </w:rPr>
         <w:t>(t)</w:t>
       </w:r>
       <w:r>
-        <w:t>.</w:t>
-      </w:r>
-    </w:p>
-    <w:p>
-      <w:pPr>
-        <w:jc w:val="both"/>
-      </w:pPr>
-      <w:r>
-        <w:t xml:space="preserve">Dans le cas des GBF Agilent, le signal modulé en sortie est du type : </w:t>
-      </w:r>
-      <w:r>
-        <w:rPr>
-          <w:b/>
-          <w:i/>
-        </w:rPr>
-        <w:t xml:space="preserve">s(t) = </w:t>
-      </w:r>
-      <w:proofErr w:type="gramStart"/>
-      <w:r>
-        <w:rPr>
-          <w:b/>
-          <w:i/>
-        </w:rPr>
-        <w:t>( K</w:t>
-      </w:r>
-      <w:proofErr w:type="gramEnd"/>
-      <w:r>
-        <w:rPr>
-          <w:b/>
-          <w:i/>
-        </w:rPr>
-        <w:t xml:space="preserve"> . </w:t>
-      </w:r>
-      <w:proofErr w:type="gramStart"/>
-      <w:r>
-        <w:rPr>
-          <w:b/>
-          <w:i/>
-        </w:rPr>
-        <w:t>m</w:t>
-      </w:r>
-      <w:proofErr w:type="gramEnd"/>
-      <w:r>
-        <w:rPr>
-          <w:b/>
-          <w:i/>
-        </w:rPr>
-        <w:t xml:space="preserve">(t) + 1 ) . </w:t>
-      </w:r>
-      <w:proofErr w:type="gramStart"/>
-      <w:r>
-        <w:rPr>
-          <w:b/>
-          <w:i/>
-        </w:rPr>
-        <w:t>p</w:t>
-      </w:r>
-      <w:proofErr w:type="gramEnd"/>
-      <w:r>
-        <w:rPr>
-          <w:b/>
-          <w:i/>
-        </w:rPr>
-        <w:t>(t)</w:t>
-      </w:r>
-      <w:r>
         <w:t xml:space="preserve"> où K est le taux de modulation.</w:t>
       </w:r>
     </w:p>
@@ -1132,7 +467,7 @@
       <w:r>
         <w:t xml:space="preserve">Dans le cas de signaux périodiques quelconques, dont on connaît le spectre, on obtient alors le spectre suivant après modulation (tiré de </w:t>
       </w:r>
-      <w:hyperlink r:id="rId7">
+      <w:hyperlink r:id="rId6">
         <w:r>
           <w:rPr>
             <w:color w:val="1155CC"/>
@@ -1159,20 +494,20 @@
           <w:noProof/>
         </w:rPr>
         <w:drawing>
-          <wp:inline distT="114300" distB="114300" distL="114300" distR="114300" wp14:anchorId="3371DED4" wp14:editId="327E3220">
+          <wp:inline distT="114300" distB="114300" distL="114300" distR="114300" wp14:anchorId="1C39E707" wp14:editId="7460AB51">
             <wp:extent cx="1987912" cy="1166377"/>
             <wp:effectExtent l="0" t="0" r="0" b="0"/>
-            <wp:docPr id="2" name="image4.png"/>
+            <wp:docPr id="2" name="image4.png" descr="Une image contenant ligne, diagramme, Tracé&#10;&#10;Description générée automatiquement"/>
             <wp:cNvGraphicFramePr/>
             <a:graphic xmlns:a="http://schemas.openxmlformats.org/drawingml/2006/main">
               <a:graphicData uri="http://schemas.openxmlformats.org/drawingml/2006/picture">
                 <pic:pic xmlns:pic="http://schemas.openxmlformats.org/drawingml/2006/picture">
                   <pic:nvPicPr>
-                    <pic:cNvPr id="0" name="image4.png"/>
+                    <pic:cNvPr id="2" name="image4.png" descr="Une image contenant ligne, diagramme, Tracé&#10;&#10;Description générée automatiquement"/>
                     <pic:cNvPicPr preferRelativeResize="0"/>
                   </pic:nvPicPr>
                   <pic:blipFill>
-                    <a:blip r:embed="rId8"/>
+                    <a:blip r:embed="rId7"/>
                     <a:srcRect/>
                     <a:stretch>
                       <a:fillRect/>
@@ -1199,20 +534,20 @@
           <w:noProof/>
         </w:rPr>
         <w:drawing>
-          <wp:inline distT="114300" distB="114300" distL="114300" distR="114300" wp14:anchorId="2E55B790" wp14:editId="296FE329">
+          <wp:inline distT="114300" distB="114300" distL="114300" distR="114300" wp14:anchorId="3B992FF9" wp14:editId="7ED22C82">
             <wp:extent cx="4513397" cy="1307263"/>
             <wp:effectExtent l="0" t="0" r="0" b="0"/>
-            <wp:docPr id="4" name="image2.png"/>
+            <wp:docPr id="4" name="image2.png" descr="Une image contenant ligne, diagramme, Tracé, Police&#10;&#10;Description générée automatiquement"/>
             <wp:cNvGraphicFramePr/>
             <a:graphic xmlns:a="http://schemas.openxmlformats.org/drawingml/2006/main">
               <a:graphicData uri="http://schemas.openxmlformats.org/drawingml/2006/picture">
                 <pic:pic xmlns:pic="http://schemas.openxmlformats.org/drawingml/2006/picture">
                   <pic:nvPicPr>
-                    <pic:cNvPr id="0" name="image2.png"/>
+                    <pic:cNvPr id="4" name="image2.png" descr="Une image contenant ligne, diagramme, Tracé, Police&#10;&#10;Description générée automatiquement"/>
                     <pic:cNvPicPr preferRelativeResize="0"/>
                   </pic:nvPicPr>
                   <pic:blipFill>
-                    <a:blip r:embed="rId9"/>
+                    <a:blip r:embed="rId8"/>
                     <a:srcRect/>
                     <a:stretch>
                       <a:fillRect/>
@@ -1417,20 +752,20 @@
           <w:noProof/>
         </w:rPr>
         <w:drawing>
-          <wp:inline distT="114300" distB="114300" distL="114300" distR="114300" wp14:anchorId="446A5930" wp14:editId="3EEC503E">
+          <wp:inline distT="114300" distB="114300" distL="114300" distR="114300" wp14:anchorId="60027B40" wp14:editId="5A3F2230">
             <wp:extent cx="3854812" cy="1395893"/>
             <wp:effectExtent l="0" t="0" r="0" b="0"/>
-            <wp:docPr id="5" name="image7.png"/>
+            <wp:docPr id="5" name="image7.png" descr="Une image contenant ligne, diagramme&#10;&#10;Description générée automatiquement"/>
             <wp:cNvGraphicFramePr/>
             <a:graphic xmlns:a="http://schemas.openxmlformats.org/drawingml/2006/main">
               <a:graphicData uri="http://schemas.openxmlformats.org/drawingml/2006/picture">
                 <pic:pic xmlns:pic="http://schemas.openxmlformats.org/drawingml/2006/picture">
                   <pic:nvPicPr>
-                    <pic:cNvPr id="0" name="image7.png"/>
+                    <pic:cNvPr id="5" name="image7.png" descr="Une image contenant ligne, diagramme&#10;&#10;Description générée automatiquement"/>
                     <pic:cNvPicPr preferRelativeResize="0"/>
                   </pic:nvPicPr>
                   <pic:blipFill>
-                    <a:blip r:embed="rId10"/>
+                    <a:blip r:embed="rId9"/>
                     <a:srcRect/>
                     <a:stretch>
                       <a:fillRect/>
@@ -1453,6 +788,1125 @@
         </w:drawing>
       </w:r>
     </w:p>
+    <w:p/>
+    <w:p/>
+    <w:p/>
+    <w:p/>
+    <w:p>
+      <w:pPr>
+        <w:pStyle w:val="Titre1"/>
+      </w:pPr>
+      <w:bookmarkStart w:id="1" w:name="_5uthmsp4ky5m" w:colFirst="0" w:colLast="0"/>
+      <w:bookmarkStart w:id="2" w:name="_68t504ak9lss" w:colFirst="0" w:colLast="0"/>
+      <w:bookmarkEnd w:id="1"/>
+      <w:bookmarkEnd w:id="2"/>
+      <w:r>
+        <w:lastRenderedPageBreak/>
+        <w:t xml:space="preserve">Travail demandé </w:t>
+      </w:r>
+    </w:p>
+    <w:p>
+      <w:pPr>
+        <w:jc w:val="both"/>
+      </w:pPr>
+    </w:p>
+    <w:p>
+      <w:r>
+        <w:rPr>
+          <w:noProof/>
+        </w:rPr>
+        <w:drawing>
+          <wp:inline distT="0" distB="0" distL="0" distR="0" wp14:anchorId="173EE991" wp14:editId="149E0E8C">
+            <wp:extent cx="6841490" cy="2467610"/>
+            <wp:effectExtent l="0" t="0" r="0" b="8890"/>
+            <wp:docPr id="532676543" name="Image 1" descr="Une image contenant texte, capture d’écran, diagramme, Police&#10;&#10;Description générée automatiquement"/>
+            <wp:cNvGraphicFramePr>
+              <a:graphicFrameLocks xmlns:a="http://schemas.openxmlformats.org/drawingml/2006/main" noChangeAspect="1"/>
+            </wp:cNvGraphicFramePr>
+            <a:graphic xmlns:a="http://schemas.openxmlformats.org/drawingml/2006/main">
+              <a:graphicData uri="http://schemas.openxmlformats.org/drawingml/2006/picture">
+                <pic:pic xmlns:pic="http://schemas.openxmlformats.org/drawingml/2006/picture">
+                  <pic:nvPicPr>
+                    <pic:cNvPr id="532676543" name="Image 1" descr="Une image contenant texte, capture d’écran, diagramme, Police&#10;&#10;Description générée automatiquement"/>
+                    <pic:cNvPicPr/>
+                  </pic:nvPicPr>
+                  <pic:blipFill>
+                    <a:blip r:embed="rId10"/>
+                    <a:stretch>
+                      <a:fillRect/>
+                    </a:stretch>
+                  </pic:blipFill>
+                  <pic:spPr>
+                    <a:xfrm>
+                      <a:off x="0" y="0"/>
+                      <a:ext cx="6841490" cy="2467610"/>
+                    </a:xfrm>
+                    <a:prstGeom prst="rect">
+                      <a:avLst/>
+                    </a:prstGeom>
+                  </pic:spPr>
+                </pic:pic>
+              </a:graphicData>
+            </a:graphic>
+          </wp:inline>
+        </w:drawing>
+      </w:r>
+    </w:p>
+    <w:p/>
+    <w:p>
+      <w:pPr>
+        <w:pStyle w:val="Titre1"/>
+      </w:pPr>
+      <w:r>
+        <w:t>Fonctions à maîtriser</w:t>
+      </w:r>
+    </w:p>
+    <w:p>
+      <w:pPr>
+        <w:numPr>
+          <w:ilvl w:val="0"/>
+          <w:numId w:val="3"/>
+        </w:numPr>
+        <w:jc w:val="both"/>
+      </w:pPr>
+      <w:proofErr w:type="gramStart"/>
+      <w:r>
+        <w:rPr>
+          <w:b/>
+        </w:rPr>
+        <w:t>lire</w:t>
+      </w:r>
+      <w:proofErr w:type="gramEnd"/>
+      <w:r>
+        <w:rPr>
+          <w:b/>
+        </w:rPr>
+        <w:t xml:space="preserve"> des fichiers CSV </w:t>
+      </w:r>
+      <w:r>
+        <w:rPr>
+          <w:b/>
+          <w:color w:val="1155CC"/>
+        </w:rPr>
+        <w:tab/>
+      </w:r>
+      <w:r>
+        <w:rPr>
+          <w:b/>
+          <w:color w:val="1155CC"/>
+        </w:rPr>
+        <w:tab/>
+      </w:r>
+      <w:bookmarkStart w:id="3" w:name="_Hlk149230951"/>
+      <w:proofErr w:type="spellStart"/>
+      <w:r>
+        <w:rPr>
+          <w:b/>
+          <w:color w:val="E36C0A" w:themeColor="accent6" w:themeShade="BF"/>
+        </w:rPr>
+        <w:t>numpy</w:t>
+      </w:r>
+      <w:bookmarkEnd w:id="3"/>
+      <w:proofErr w:type="spellEnd"/>
+      <w:r>
+        <w:rPr>
+          <w:b/>
+          <w:color w:val="E36C0A" w:themeColor="accent6" w:themeShade="BF"/>
+        </w:rPr>
+        <w:t xml:space="preserve"> </w:t>
+      </w:r>
+      <w:r>
+        <w:rPr>
+          <w:b/>
+          <w:color w:val="1155CC"/>
+        </w:rPr>
+        <w:t>.</w:t>
+      </w:r>
+      <w:proofErr w:type="spellStart"/>
+      <w:r>
+        <w:rPr>
+          <w:b/>
+          <w:color w:val="1155CC"/>
+        </w:rPr>
+        <w:t>genfromtxt</w:t>
+      </w:r>
+      <w:proofErr w:type="spellEnd"/>
+      <w:r>
+        <w:rPr>
+          <w:b/>
+          <w:color w:val="1155CC"/>
+        </w:rPr>
+        <w:t xml:space="preserve"> </w:t>
+      </w:r>
+    </w:p>
+    <w:p>
+      <w:pPr>
+        <w:ind w:left="3600" w:firstLine="720"/>
+        <w:jc w:val="both"/>
+      </w:pPr>
+      <w:proofErr w:type="gramStart"/>
+      <w:r>
+        <w:rPr>
+          <w:b/>
+          <w:color w:val="E36C0A" w:themeColor="accent6" w:themeShade="BF"/>
+        </w:rPr>
+        <w:t>pandas</w:t>
+      </w:r>
+      <w:r>
+        <w:rPr>
+          <w:b/>
+          <w:color w:val="E36C0A" w:themeColor="accent6" w:themeShade="BF"/>
+        </w:rPr>
+        <w:t xml:space="preserve"> </w:t>
+      </w:r>
+      <w:r>
+        <w:rPr>
+          <w:b/>
+          <w:color w:val="1155CC"/>
+        </w:rPr>
+        <w:t>.</w:t>
+      </w:r>
+      <w:proofErr w:type="spellStart"/>
+      <w:r>
+        <w:rPr>
+          <w:b/>
+          <w:color w:val="1155CC"/>
+        </w:rPr>
+        <w:t>read</w:t>
+      </w:r>
+      <w:proofErr w:type="gramEnd"/>
+      <w:r>
+        <w:rPr>
+          <w:b/>
+          <w:color w:val="1155CC"/>
+        </w:rPr>
+        <w:t>_csv</w:t>
+      </w:r>
+      <w:proofErr w:type="spellEnd"/>
+    </w:p>
+    <w:p>
+      <w:pPr>
+        <w:ind w:left="6480" w:firstLine="720"/>
+        <w:jc w:val="both"/>
+      </w:pPr>
+    </w:p>
+    <w:p>
+      <w:pPr>
+        <w:numPr>
+          <w:ilvl w:val="0"/>
+          <w:numId w:val="3"/>
+        </w:numPr>
+        <w:jc w:val="both"/>
+      </w:pPr>
+      <w:proofErr w:type="gramStart"/>
+      <w:r>
+        <w:rPr>
+          <w:b/>
+        </w:rPr>
+        <w:t>créer</w:t>
+      </w:r>
+      <w:proofErr w:type="gramEnd"/>
+      <w:r>
+        <w:rPr>
+          <w:b/>
+        </w:rPr>
+        <w:t xml:space="preserve"> de vecteurs </w:t>
+      </w:r>
+      <w:r>
+        <w:rPr>
+          <w:b/>
+        </w:rPr>
+        <w:t>/</w:t>
+      </w:r>
+      <w:r>
+        <w:rPr>
+          <w:b/>
+        </w:rPr>
+        <w:t xml:space="preserve"> matrices</w:t>
+      </w:r>
+      <w:r>
+        <w:tab/>
+      </w:r>
+      <w:proofErr w:type="spellStart"/>
+      <w:r>
+        <w:rPr>
+          <w:b/>
+          <w:color w:val="E36C0A" w:themeColor="accent6" w:themeShade="BF"/>
+        </w:rPr>
+        <w:t>numpy</w:t>
+      </w:r>
+      <w:proofErr w:type="spellEnd"/>
+      <w:r>
+        <w:rPr>
+          <w:b/>
+          <w:color w:val="1155CC"/>
+        </w:rPr>
+        <w:t xml:space="preserve">  </w:t>
+      </w:r>
+      <w:r>
+        <w:rPr>
+          <w:b/>
+          <w:color w:val="1155CC"/>
+        </w:rPr>
+        <w:t>.</w:t>
+      </w:r>
+      <w:proofErr w:type="spellStart"/>
+      <w:r>
+        <w:rPr>
+          <w:b/>
+          <w:color w:val="1155CC"/>
+        </w:rPr>
+        <w:t>linspace</w:t>
+      </w:r>
+      <w:proofErr w:type="spellEnd"/>
+      <w:r>
+        <w:rPr>
+          <w:b/>
+          <w:color w:val="1155CC"/>
+        </w:rPr>
+        <w:t xml:space="preserve">  .</w:t>
+      </w:r>
+      <w:proofErr w:type="spellStart"/>
+      <w:r>
+        <w:rPr>
+          <w:b/>
+          <w:color w:val="1155CC"/>
+        </w:rPr>
+        <w:t>logspace</w:t>
+      </w:r>
+      <w:proofErr w:type="spellEnd"/>
+    </w:p>
+    <w:p>
+      <w:pPr>
+        <w:ind w:left="3600" w:firstLine="720"/>
+        <w:jc w:val="both"/>
+        <w:rPr>
+          <w:b/>
+          <w:color w:val="1155CC"/>
+        </w:rPr>
+      </w:pPr>
+      <w:proofErr w:type="spellStart"/>
+      <w:proofErr w:type="gramStart"/>
+      <w:r>
+        <w:rPr>
+          <w:b/>
+          <w:color w:val="E36C0A" w:themeColor="accent6" w:themeShade="BF"/>
+        </w:rPr>
+        <w:t>numpy</w:t>
+      </w:r>
+      <w:proofErr w:type="spellEnd"/>
+      <w:r>
+        <w:rPr>
+          <w:b/>
+          <w:color w:val="1155CC"/>
+        </w:rPr>
+        <w:t xml:space="preserve">  .</w:t>
+      </w:r>
+      <w:proofErr w:type="spellStart"/>
+      <w:proofErr w:type="gramEnd"/>
+      <w:r>
+        <w:rPr>
+          <w:b/>
+          <w:color w:val="1155CC"/>
+        </w:rPr>
+        <w:t>ones</w:t>
+      </w:r>
+      <w:proofErr w:type="spellEnd"/>
+      <w:r>
+        <w:rPr>
+          <w:b/>
+          <w:color w:val="1155CC"/>
+        </w:rPr>
+        <w:t xml:space="preserve">   .</w:t>
+      </w:r>
+      <w:proofErr w:type="spellStart"/>
+      <w:r>
+        <w:rPr>
+          <w:b/>
+          <w:color w:val="1155CC"/>
+        </w:rPr>
+        <w:t>zeros</w:t>
+      </w:r>
+      <w:proofErr w:type="spellEnd"/>
+    </w:p>
+    <w:p>
+      <w:pPr>
+        <w:ind w:left="3600" w:firstLine="720"/>
+        <w:jc w:val="both"/>
+      </w:pPr>
+    </w:p>
+    <w:p>
+      <w:pPr>
+        <w:numPr>
+          <w:ilvl w:val="0"/>
+          <w:numId w:val="3"/>
+        </w:numPr>
+        <w:jc w:val="both"/>
+      </w:pPr>
+      <w:proofErr w:type="gramStart"/>
+      <w:r>
+        <w:rPr>
+          <w:b/>
+        </w:rPr>
+        <w:t>afficher</w:t>
+      </w:r>
+      <w:proofErr w:type="gramEnd"/>
+      <w:r>
+        <w:rPr>
+          <w:b/>
+        </w:rPr>
+        <w:t xml:space="preserve"> des figures</w:t>
+      </w:r>
+      <w:r>
+        <w:tab/>
+      </w:r>
+      <w:r>
+        <w:tab/>
+      </w:r>
+      <w:r>
+        <w:tab/>
+      </w:r>
+      <w:proofErr w:type="spellStart"/>
+      <w:r>
+        <w:rPr>
+          <w:b/>
+          <w:color w:val="E36C0A" w:themeColor="accent6" w:themeShade="BF"/>
+        </w:rPr>
+        <w:t>p</w:t>
+      </w:r>
+      <w:r>
+        <w:rPr>
+          <w:b/>
+          <w:color w:val="E36C0A" w:themeColor="accent6" w:themeShade="BF"/>
+        </w:rPr>
+        <w:t>yp</w:t>
+      </w:r>
+      <w:r>
+        <w:rPr>
+          <w:b/>
+          <w:color w:val="E36C0A" w:themeColor="accent6" w:themeShade="BF"/>
+        </w:rPr>
+        <w:t>lot</w:t>
+      </w:r>
+      <w:proofErr w:type="spellEnd"/>
+      <w:r>
+        <w:rPr>
+          <w:b/>
+          <w:color w:val="1155CC"/>
+        </w:rPr>
+        <w:t xml:space="preserve">  .figure  .plot  .</w:t>
+      </w:r>
+      <w:proofErr w:type="spellStart"/>
+      <w:r>
+        <w:rPr>
+          <w:b/>
+          <w:color w:val="1155CC"/>
+        </w:rPr>
+        <w:t>title</w:t>
+      </w:r>
+      <w:proofErr w:type="spellEnd"/>
+      <w:r>
+        <w:rPr>
+          <w:b/>
+          <w:color w:val="1155CC"/>
+        </w:rPr>
+        <w:t xml:space="preserve">    </w:t>
+      </w:r>
+      <w:r>
+        <w:rPr>
+          <w:b/>
+          <w:color w:val="1155CC"/>
+        </w:rPr>
+        <w:t>.</w:t>
+      </w:r>
+      <w:proofErr w:type="spellStart"/>
+      <w:r>
+        <w:rPr>
+          <w:b/>
+          <w:color w:val="1155CC"/>
+        </w:rPr>
+        <w:t>xlabel</w:t>
+      </w:r>
+      <w:proofErr w:type="spellEnd"/>
+      <w:r>
+        <w:rPr>
+          <w:b/>
+          <w:color w:val="1155CC"/>
+        </w:rPr>
+        <w:t xml:space="preserve"> .</w:t>
+      </w:r>
+      <w:proofErr w:type="spellStart"/>
+      <w:r>
+        <w:rPr>
+          <w:b/>
+          <w:color w:val="1155CC"/>
+        </w:rPr>
+        <w:t>ylabel</w:t>
+      </w:r>
+      <w:proofErr w:type="spellEnd"/>
+      <w:r>
+        <w:rPr>
+          <w:b/>
+          <w:color w:val="1155CC"/>
+        </w:rPr>
+        <w:t xml:space="preserve"> .</w:t>
+      </w:r>
+      <w:proofErr w:type="spellStart"/>
+      <w:r>
+        <w:rPr>
+          <w:b/>
+          <w:color w:val="1155CC"/>
+        </w:rPr>
+        <w:t>legend</w:t>
+      </w:r>
+      <w:proofErr w:type="spellEnd"/>
+    </w:p>
+    <w:p>
+      <w:pPr>
+        <w:ind w:left="3600" w:firstLine="720"/>
+        <w:jc w:val="both"/>
+      </w:pPr>
+      <w:r>
+        <w:rPr>
+          <w:b/>
+          <w:color w:val="1155CC"/>
+        </w:rPr>
+        <w:t xml:space="preserve"> </w:t>
+      </w:r>
+    </w:p>
+    <w:p>
+      <w:pPr>
+        <w:numPr>
+          <w:ilvl w:val="0"/>
+          <w:numId w:val="3"/>
+        </w:numPr>
+        <w:jc w:val="both"/>
+      </w:pPr>
+      <w:proofErr w:type="gramStart"/>
+      <w:r>
+        <w:rPr>
+          <w:b/>
+        </w:rPr>
+        <w:t>calculer</w:t>
+      </w:r>
+      <w:proofErr w:type="gramEnd"/>
+      <w:r>
+        <w:rPr>
+          <w:b/>
+        </w:rPr>
+        <w:t xml:space="preserve"> la FFT</w:t>
+      </w:r>
+      <w:r>
+        <w:rPr>
+          <w:b/>
+        </w:rPr>
+        <w:tab/>
+        <w:t xml:space="preserve"> </w:t>
+      </w:r>
+      <w:r>
+        <w:tab/>
+      </w:r>
+      <w:r>
+        <w:tab/>
+      </w:r>
+      <w:proofErr w:type="spellStart"/>
+      <w:r>
+        <w:rPr>
+          <w:b/>
+          <w:color w:val="E36C0A" w:themeColor="accent6" w:themeShade="BF"/>
+        </w:rPr>
+        <w:t>numpy</w:t>
+      </w:r>
+      <w:r>
+        <w:rPr>
+          <w:b/>
+          <w:color w:val="E36C0A" w:themeColor="accent6" w:themeShade="BF"/>
+        </w:rPr>
+        <w:t>.fft</w:t>
+      </w:r>
+      <w:proofErr w:type="spellEnd"/>
+      <w:r>
+        <w:rPr>
+          <w:b/>
+          <w:color w:val="1155CC"/>
+        </w:rPr>
+        <w:t xml:space="preserve">  .</w:t>
+      </w:r>
+      <w:proofErr w:type="spellStart"/>
+      <w:r>
+        <w:rPr>
+          <w:b/>
+          <w:color w:val="1155CC"/>
+        </w:rPr>
+        <w:t>fft</w:t>
+      </w:r>
+      <w:proofErr w:type="spellEnd"/>
+      <w:r>
+        <w:rPr>
+          <w:b/>
+          <w:color w:val="1155CC"/>
+        </w:rPr>
+        <w:tab/>
+        <w:t xml:space="preserve">  .</w:t>
+      </w:r>
+      <w:proofErr w:type="spellStart"/>
+      <w:r>
+        <w:rPr>
+          <w:b/>
+          <w:color w:val="1155CC"/>
+        </w:rPr>
+        <w:t>fftshift</w:t>
+      </w:r>
+      <w:proofErr w:type="spellEnd"/>
+      <w:r>
+        <w:rPr>
+          <w:b/>
+          <w:color w:val="1155CC"/>
+        </w:rPr>
+        <w:t xml:space="preserve"> .</w:t>
+      </w:r>
+      <w:proofErr w:type="spellStart"/>
+      <w:r>
+        <w:rPr>
+          <w:b/>
+          <w:color w:val="1155CC"/>
+        </w:rPr>
+        <w:t>ifft</w:t>
+      </w:r>
+      <w:proofErr w:type="spellEnd"/>
+      <w:r>
+        <w:rPr>
+          <w:b/>
+          <w:color w:val="1155CC"/>
+        </w:rPr>
+        <w:t xml:space="preserve"> </w:t>
+      </w:r>
+    </w:p>
+    <w:p>
+      <w:pPr>
+        <w:ind w:left="3600" w:firstLine="720"/>
+        <w:jc w:val="both"/>
+      </w:pPr>
+      <w:proofErr w:type="spellStart"/>
+      <w:r>
+        <w:rPr>
+          <w:b/>
+          <w:color w:val="E36C0A" w:themeColor="accent6" w:themeShade="BF"/>
+        </w:rPr>
+        <w:t>scip</w:t>
+      </w:r>
+      <w:r>
+        <w:rPr>
+          <w:b/>
+          <w:color w:val="E36C0A" w:themeColor="accent6" w:themeShade="BF"/>
+        </w:rPr>
+        <w:t>y</w:t>
+      </w:r>
+      <w:r>
+        <w:rPr>
+          <w:b/>
+          <w:color w:val="E36C0A" w:themeColor="accent6" w:themeShade="BF"/>
+        </w:rPr>
+        <w:t>.fft</w:t>
+      </w:r>
+      <w:proofErr w:type="spellEnd"/>
+      <w:r>
+        <w:rPr>
+          <w:b/>
+          <w:color w:val="1155CC"/>
+        </w:rPr>
+        <w:t xml:space="preserve"> </w:t>
+      </w:r>
+      <w:proofErr w:type="gramStart"/>
+      <w:r>
+        <w:rPr>
+          <w:b/>
+          <w:color w:val="1155CC"/>
+        </w:rPr>
+        <w:t xml:space="preserve"> </w:t>
+      </w:r>
+      <w:r>
+        <w:rPr>
+          <w:b/>
+          <w:color w:val="1155CC"/>
+        </w:rPr>
+        <w:t xml:space="preserve"> </w:t>
+      </w:r>
+      <w:r>
+        <w:rPr>
+          <w:b/>
+          <w:color w:val="1155CC"/>
+        </w:rPr>
+        <w:t>.</w:t>
+      </w:r>
+      <w:proofErr w:type="spellStart"/>
+      <w:r>
+        <w:rPr>
+          <w:b/>
+          <w:color w:val="1155CC"/>
+        </w:rPr>
+        <w:t>fft</w:t>
+      </w:r>
+      <w:proofErr w:type="spellEnd"/>
+      <w:proofErr w:type="gramEnd"/>
+      <w:r>
+        <w:rPr>
+          <w:b/>
+          <w:color w:val="1155CC"/>
+        </w:rPr>
+        <w:tab/>
+        <w:t>.</w:t>
+      </w:r>
+      <w:proofErr w:type="spellStart"/>
+      <w:r>
+        <w:rPr>
+          <w:b/>
+          <w:color w:val="1155CC"/>
+        </w:rPr>
+        <w:t>fftshift</w:t>
+      </w:r>
+      <w:proofErr w:type="spellEnd"/>
+      <w:r>
+        <w:rPr>
+          <w:b/>
+          <w:color w:val="1155CC"/>
+        </w:rPr>
+        <w:t xml:space="preserve">  .</w:t>
+      </w:r>
+      <w:proofErr w:type="spellStart"/>
+      <w:r>
+        <w:rPr>
+          <w:b/>
+          <w:color w:val="1155CC"/>
+        </w:rPr>
+        <w:t>ifft</w:t>
+      </w:r>
+      <w:proofErr w:type="spellEnd"/>
+      <w:r>
+        <w:rPr>
+          <w:b/>
+          <w:color w:val="1155CC"/>
+        </w:rPr>
+        <w:t xml:space="preserve">  .</w:t>
+      </w:r>
+      <w:proofErr w:type="spellStart"/>
+      <w:r>
+        <w:rPr>
+          <w:b/>
+          <w:color w:val="1155CC"/>
+        </w:rPr>
+        <w:t>fftfreq</w:t>
+      </w:r>
+      <w:proofErr w:type="spellEnd"/>
+    </w:p>
+    <w:p>
+      <w:pPr>
+        <w:jc w:val="both"/>
+      </w:pPr>
+    </w:p>
+    <w:p>
+      <w:pPr>
+        <w:numPr>
+          <w:ilvl w:val="0"/>
+          <w:numId w:val="3"/>
+        </w:numPr>
+        <w:jc w:val="both"/>
+      </w:pPr>
+      <w:proofErr w:type="gramStart"/>
+      <w:r>
+        <w:rPr>
+          <w:b/>
+        </w:rPr>
+        <w:t>autres</w:t>
+      </w:r>
+      <w:proofErr w:type="gramEnd"/>
+      <w:r>
+        <w:t xml:space="preserve"> </w:t>
+      </w:r>
+      <w:r>
+        <w:tab/>
+      </w:r>
+      <w:r>
+        <w:tab/>
+      </w:r>
+      <w:r>
+        <w:tab/>
+      </w:r>
+      <w:r>
+        <w:tab/>
+      </w:r>
+      <w:r>
+        <w:rPr>
+          <w:b/>
+          <w:color w:val="1155CC"/>
+        </w:rPr>
+        <w:t xml:space="preserve">size,   </w:t>
+      </w:r>
+      <w:proofErr w:type="spellStart"/>
+      <w:r>
+        <w:rPr>
+          <w:b/>
+          <w:color w:val="E36C0A" w:themeColor="accent6" w:themeShade="BF"/>
+        </w:rPr>
+        <w:t>numpy</w:t>
+      </w:r>
+      <w:r>
+        <w:rPr>
+          <w:b/>
+          <w:color w:val="1155CC"/>
+        </w:rPr>
+        <w:t>.abs</w:t>
+      </w:r>
+      <w:proofErr w:type="spellEnd"/>
+      <w:r>
+        <w:rPr>
+          <w:b/>
+          <w:color w:val="1155CC"/>
+        </w:rPr>
+        <w:t>, .</w:t>
+      </w:r>
+      <w:proofErr w:type="spellStart"/>
+      <w:r>
+        <w:rPr>
+          <w:b/>
+          <w:color w:val="1155CC"/>
+        </w:rPr>
+        <w:t>shape</w:t>
+      </w:r>
+      <w:proofErr w:type="spellEnd"/>
+      <w:r>
+        <w:rPr>
+          <w:b/>
+          <w:color w:val="1155CC"/>
+        </w:rPr>
+        <w:t xml:space="preserve"> …</w:t>
+      </w:r>
+    </w:p>
+    <w:p>
+      <w:pPr>
+        <w:pStyle w:val="Paragraphedeliste"/>
+      </w:pPr>
+    </w:p>
+    <w:p>
+      <w:pPr>
+        <w:pStyle w:val="Paragraphedeliste"/>
+      </w:pPr>
+    </w:p>
+    <w:p>
+      <w:pPr>
+        <w:numPr>
+          <w:ilvl w:val="0"/>
+          <w:numId w:val="3"/>
+        </w:numPr>
+        <w:jc w:val="both"/>
+        <w:rPr>
+          <w:lang w:val="fr-FR"/>
+        </w:rPr>
+      </w:pPr>
+      <w:proofErr w:type="gramStart"/>
+      <w:r>
+        <w:rPr>
+          <w:b/>
+          <w:bCs/>
+          <w:lang w:val="fr-FR"/>
+        </w:rPr>
+        <w:t>transcodage</w:t>
+      </w:r>
+      <w:proofErr w:type="gramEnd"/>
+      <w:r>
+        <w:rPr>
+          <w:b/>
+          <w:bCs/>
+          <w:lang w:val="fr-FR"/>
+        </w:rPr>
+        <w:t xml:space="preserve"> / </w:t>
+      </w:r>
+      <w:proofErr w:type="spellStart"/>
+      <w:r>
+        <w:rPr>
+          <w:b/>
+          <w:bCs/>
+          <w:lang w:val="fr-FR"/>
+        </w:rPr>
+        <w:t>Numpy</w:t>
+      </w:r>
+      <w:proofErr w:type="spellEnd"/>
+      <w:r>
+        <w:rPr>
+          <w:b/>
+          <w:bCs/>
+          <w:lang w:val="fr-FR"/>
+        </w:rPr>
+        <w:t xml:space="preserve"> types</w:t>
+      </w:r>
+      <w:r>
+        <w:rPr>
+          <w:b/>
+          <w:bCs/>
+          <w:lang w:val="fr-FR"/>
+        </w:rPr>
+        <w:tab/>
+      </w:r>
+      <w:r>
+        <w:rPr>
+          <w:b/>
+          <w:bCs/>
+          <w:lang w:val="fr-FR"/>
+        </w:rPr>
+        <w:tab/>
+      </w:r>
+      <w:proofErr w:type="spellStart"/>
+      <w:r>
+        <w:rPr>
+          <w:b/>
+          <w:color w:val="E36C0A" w:themeColor="accent6" w:themeShade="BF"/>
+        </w:rPr>
+        <w:t>numpy</w:t>
+      </w:r>
+      <w:proofErr w:type="spellEnd"/>
+      <w:r>
+        <w:rPr>
+          <w:b/>
+          <w:bCs/>
+          <w:lang w:val="fr-FR"/>
+        </w:rPr>
+        <w:t xml:space="preserve"> </w:t>
+      </w:r>
+      <w:r>
+        <w:rPr>
+          <w:b/>
+          <w:bCs/>
+          <w:lang w:val="fr-FR"/>
+        </w:rPr>
+        <w:t xml:space="preserve"> </w:t>
+      </w:r>
+      <w:r>
+        <w:rPr>
+          <w:b/>
+          <w:color w:val="1155CC"/>
+        </w:rPr>
+        <w:t>.</w:t>
+      </w:r>
+      <w:proofErr w:type="spellStart"/>
+      <w:r>
+        <w:rPr>
+          <w:b/>
+          <w:color w:val="1155CC"/>
+        </w:rPr>
+        <w:t>frombuffer</w:t>
+      </w:r>
+      <w:proofErr w:type="spellEnd"/>
+      <w:r>
+        <w:rPr>
+          <w:b/>
+          <w:color w:val="1155CC"/>
+        </w:rPr>
+        <w:t xml:space="preserve">  .</w:t>
+      </w:r>
+      <w:proofErr w:type="spellStart"/>
+      <w:r>
+        <w:rPr>
+          <w:b/>
+          <w:color w:val="1155CC"/>
+        </w:rPr>
+        <w:t>astype</w:t>
+      </w:r>
+      <w:proofErr w:type="spellEnd"/>
+    </w:p>
+    <w:p>
+      <w:pPr>
+        <w:jc w:val="both"/>
+        <w:rPr>
+          <w:lang w:val="fr-FR"/>
+        </w:rPr>
+      </w:pPr>
+    </w:p>
+    <w:p>
+      <w:pPr>
+        <w:numPr>
+          <w:ilvl w:val="0"/>
+          <w:numId w:val="3"/>
+        </w:numPr>
+        <w:jc w:val="both"/>
+        <w:rPr>
+          <w:lang w:val="fr-FR"/>
+        </w:rPr>
+      </w:pPr>
+      <w:proofErr w:type="gramStart"/>
+      <w:r>
+        <w:rPr>
+          <w:b/>
+          <w:bCs/>
+          <w:lang w:val="fr-FR"/>
+        </w:rPr>
+        <w:t>encodage</w:t>
+      </w:r>
+      <w:proofErr w:type="gramEnd"/>
+      <w:r>
+        <w:rPr>
+          <w:b/>
+          <w:bCs/>
+          <w:lang w:val="fr-FR"/>
+        </w:rPr>
+        <w:t xml:space="preserve"> B64</w:t>
+      </w:r>
+      <w:r>
+        <w:rPr>
+          <w:lang w:val="fr-FR"/>
+        </w:rPr>
+        <w:tab/>
+      </w:r>
+      <w:r>
+        <w:rPr>
+          <w:lang w:val="fr-FR"/>
+        </w:rPr>
+        <w:tab/>
+      </w:r>
+      <w:r>
+        <w:rPr>
+          <w:lang w:val="fr-FR"/>
+        </w:rPr>
+        <w:tab/>
+      </w:r>
+      <w:r>
+        <w:rPr>
+          <w:b/>
+          <w:color w:val="E36C0A" w:themeColor="accent6" w:themeShade="BF"/>
+        </w:rPr>
+        <w:t>base64</w:t>
+      </w:r>
+      <w:r>
+        <w:rPr>
+          <w:b/>
+          <w:bCs/>
+          <w:lang w:val="fr-FR"/>
+        </w:rPr>
+        <w:t xml:space="preserve"> </w:t>
+      </w:r>
+      <w:r>
+        <w:rPr>
+          <w:b/>
+          <w:bCs/>
+          <w:lang w:val="fr-FR"/>
+        </w:rPr>
+        <w:t xml:space="preserve"> </w:t>
+      </w:r>
+      <w:r>
+        <w:rPr>
+          <w:b/>
+          <w:color w:val="1155CC"/>
+        </w:rPr>
+        <w:t>.</w:t>
+      </w:r>
+      <w:r>
+        <w:rPr>
+          <w:b/>
+          <w:color w:val="1155CC"/>
+        </w:rPr>
+        <w:t>b64encode  .b64decode</w:t>
+      </w:r>
+    </w:p>
+    <w:p>
+      <w:pPr>
+        <w:jc w:val="both"/>
+        <w:rPr>
+          <w:lang w:val="fr-FR"/>
+        </w:rPr>
+      </w:pPr>
+    </w:p>
+    <w:p>
+      <w:pPr>
+        <w:numPr>
+          <w:ilvl w:val="0"/>
+          <w:numId w:val="3"/>
+        </w:numPr>
+        <w:jc w:val="both"/>
+      </w:pPr>
+      <w:proofErr w:type="gramStart"/>
+      <w:r>
+        <w:rPr>
+          <w:b/>
+          <w:bCs/>
+          <w:lang w:val="fr-FR"/>
+        </w:rPr>
+        <w:t>encodage</w:t>
+      </w:r>
+      <w:proofErr w:type="gramEnd"/>
+      <w:r>
+        <w:rPr>
+          <w:b/>
+          <w:bCs/>
+          <w:lang w:val="fr-FR"/>
+        </w:rPr>
+        <w:t xml:space="preserve"> WAV</w:t>
+      </w:r>
+      <w:r>
+        <w:rPr>
+          <w:lang w:val="fr-FR"/>
+        </w:rPr>
+        <w:tab/>
+      </w:r>
+      <w:r>
+        <w:rPr>
+          <w:lang w:val="fr-FR"/>
+        </w:rPr>
+        <w:tab/>
+      </w:r>
+      <w:r>
+        <w:rPr>
+          <w:lang w:val="fr-FR"/>
+        </w:rPr>
+        <w:tab/>
+      </w:r>
+      <w:r>
+        <w:rPr>
+          <w:b/>
+          <w:color w:val="E36C0A" w:themeColor="accent6" w:themeShade="BF"/>
+        </w:rPr>
+        <w:t xml:space="preserve">scipy.io  </w:t>
+      </w:r>
+      <w:r>
+        <w:rPr>
+          <w:b/>
+          <w:color w:val="1155CC"/>
+        </w:rPr>
+        <w:t>.</w:t>
+      </w:r>
+      <w:proofErr w:type="spellStart"/>
+      <w:r>
+        <w:rPr>
+          <w:b/>
+          <w:color w:val="1155CC"/>
+        </w:rPr>
+        <w:t>wavfile.read</w:t>
+      </w:r>
+      <w:proofErr w:type="spellEnd"/>
+      <w:r>
+        <w:rPr>
+          <w:b/>
+          <w:color w:val="1155CC"/>
+        </w:rPr>
+        <w:t xml:space="preserve">  .</w:t>
+      </w:r>
+      <w:proofErr w:type="spellStart"/>
+      <w:r>
+        <w:rPr>
+          <w:b/>
+          <w:color w:val="1155CC"/>
+        </w:rPr>
+        <w:t>wavfile.write</w:t>
+      </w:r>
+      <w:proofErr w:type="spellEnd"/>
+    </w:p>
+    <w:p>
+      <w:pPr>
+        <w:ind w:left="360"/>
+        <w:jc w:val="both"/>
+        <w:rPr>
+          <w:lang w:val="fr-FR"/>
+        </w:rPr>
+      </w:pPr>
+    </w:p>
     <w:sectPr>
       <w:pgSz w:w="11906" w:h="16838"/>
       <w:pgMar w:top="566" w:right="566" w:bottom="566" w:left="566" w:header="720" w:footer="720" w:gutter="0"/>
@@ -1466,6 +1920,145 @@
 <file path=word/numbering.xml><?xml version="1.0" encoding="utf-8"?>
 <w:numbering xmlns:wpc="http://schemas.microsoft.com/office/word/2010/wordprocessingCanvas" xmlns:cx="http://schemas.microsoft.com/office/drawing/2014/chartex" xmlns:cx1="http://schemas.microsoft.com/office/drawing/2015/9/8/chartex" xmlns:cx2="http://schemas.microsoft.com/office/drawing/2015/10/21/chartex" xmlns:cx3="http://schemas.microsoft.com/office/drawing/2016/5/9/chartex" xmlns:cx4="http://schemas.microsoft.com/office/drawing/2016/5/10/chartex" xmlns:cx5="http://schemas.microsoft.com/office/drawing/2016/5/11/chartex" xmlns:cx6="http://schemas.microsoft.com/office/drawing/2016/5/12/chartex" xmlns:cx7="http://schemas.microsoft.com/office/drawing/2016/5/13/chartex" xmlns:cx8="http://schemas.microsoft.com/office/drawing/2016/5/14/chartex" xmlns:mc="http://schemas.openxmlformats.org/markup-compatibility/2006" xmlns:aink="http://schemas.microsoft.com/office/drawing/2016/ink" xmlns:am3d="http://schemas.microsoft.com/office/drawing/2017/model3d" xmlns:o="urn:schemas-microsoft-com:office:office" xmlns:oel="http://schemas.microsoft.com/office/2019/extlst" xmlns:r="http://schemas.openxmlformats.org/officeDocument/2006/relationships" xmlns:m="http://schemas.openxmlformats.org/officeDocument/2006/math" xmlns:v="urn:schemas-microsoft-com:vml" xmlns:wp14="http://schemas.microsoft.com/office/word/2010/wordprocessingDrawing" xmlns:wp="http://schemas.openxmlformats.org/drawingml/2006/wordprocessingDrawing" xmlns:w10="urn:schemas-microsoft-com:office:word" xmlns:w="http://schemas.openxmlformats.org/wordprocessingml/2006/main" xmlns:w14="http://schemas.microsoft.com/office/word/2010/wordml" xmlns:w15="http://schemas.microsoft.com/office/word/2012/wordml" xmlns:w16cex="http://schemas.microsoft.com/office/word/2018/wordml/cex" xmlns:w16cid="http://schemas.microsoft.com/office/word/2016/wordml/cid" xmlns:w16="http://schemas.microsoft.com/office/word/2018/wordml" xmlns:w16sdtdh="http://schemas.microsoft.com/office/word/2020/wordml/sdtdatahash" xmlns:w16se="http://schemas.microsoft.com/office/word/2015/wordml/symex" xmlns:wpg="http://schemas.microsoft.com/office/word/2010/wordprocessingGroup" xmlns:wpi="http://schemas.microsoft.com/office/word/2010/wordprocessingInk" xmlns:wne="http://schemas.microsoft.com/office/word/2006/wordml" xmlns:wps="http://schemas.microsoft.com/office/word/2010/wordprocessingShape" mc:Ignorable="w14 w15 w16se w16cid w16 w16cex w16sdtdh wp14">
   <w:abstractNum w:abstractNumId="0" w15:restartNumberingAfterBreak="0">
+    <w:nsid w:val="14426A33"/>
+    <w:multiLevelType w:val="hybridMultilevel"/>
+    <w:tmpl w:val="000054AA"/>
+    <w:lvl w:ilvl="0" w:tplc="5BC2B734">
+      <w:start w:val="1"/>
+      <w:numFmt w:val="bullet"/>
+      <w:lvlText w:val="●"/>
+      <w:lvlJc w:val="left"/>
+      <w:pPr>
+        <w:tabs>
+          <w:tab w:val="num" w:pos="720"/>
+        </w:tabs>
+        <w:ind w:left="720" w:hanging="360"/>
+      </w:pPr>
+      <w:rPr>
+        <w:rFonts w:ascii="Arial" w:hAnsi="Arial" w:hint="default"/>
+      </w:rPr>
+    </w:lvl>
+    <w:lvl w:ilvl="1" w:tplc="F74EF08A">
+      <w:numFmt w:val="bullet"/>
+      <w:lvlText w:val="●"/>
+      <w:lvlJc w:val="left"/>
+      <w:pPr>
+        <w:tabs>
+          <w:tab w:val="num" w:pos="1440"/>
+        </w:tabs>
+        <w:ind w:left="1440" w:hanging="360"/>
+      </w:pPr>
+      <w:rPr>
+        <w:rFonts w:ascii="Arial" w:hAnsi="Arial" w:hint="default"/>
+      </w:rPr>
+    </w:lvl>
+    <w:lvl w:ilvl="2" w:tplc="7214E64E" w:tentative="1">
+      <w:start w:val="1"/>
+      <w:numFmt w:val="bullet"/>
+      <w:lvlText w:val="●"/>
+      <w:lvlJc w:val="left"/>
+      <w:pPr>
+        <w:tabs>
+          <w:tab w:val="num" w:pos="2160"/>
+        </w:tabs>
+        <w:ind w:left="2160" w:hanging="360"/>
+      </w:pPr>
+      <w:rPr>
+        <w:rFonts w:ascii="Arial" w:hAnsi="Arial" w:hint="default"/>
+      </w:rPr>
+    </w:lvl>
+    <w:lvl w:ilvl="3" w:tplc="DCE28498" w:tentative="1">
+      <w:start w:val="1"/>
+      <w:numFmt w:val="bullet"/>
+      <w:lvlText w:val="●"/>
+      <w:lvlJc w:val="left"/>
+      <w:pPr>
+        <w:tabs>
+          <w:tab w:val="num" w:pos="2880"/>
+        </w:tabs>
+        <w:ind w:left="2880" w:hanging="360"/>
+      </w:pPr>
+      <w:rPr>
+        <w:rFonts w:ascii="Arial" w:hAnsi="Arial" w:hint="default"/>
+      </w:rPr>
+    </w:lvl>
+    <w:lvl w:ilvl="4" w:tplc="3894D260" w:tentative="1">
+      <w:start w:val="1"/>
+      <w:numFmt w:val="bullet"/>
+      <w:lvlText w:val="●"/>
+      <w:lvlJc w:val="left"/>
+      <w:pPr>
+        <w:tabs>
+          <w:tab w:val="num" w:pos="3600"/>
+        </w:tabs>
+        <w:ind w:left="3600" w:hanging="360"/>
+      </w:pPr>
+      <w:rPr>
+        <w:rFonts w:ascii="Arial" w:hAnsi="Arial" w:hint="default"/>
+      </w:rPr>
+    </w:lvl>
+    <w:lvl w:ilvl="5" w:tplc="6D4ECEB8" w:tentative="1">
+      <w:start w:val="1"/>
+      <w:numFmt w:val="bullet"/>
+      <w:lvlText w:val="●"/>
+      <w:lvlJc w:val="left"/>
+      <w:pPr>
+        <w:tabs>
+          <w:tab w:val="num" w:pos="4320"/>
+        </w:tabs>
+        <w:ind w:left="4320" w:hanging="360"/>
+      </w:pPr>
+      <w:rPr>
+        <w:rFonts w:ascii="Arial" w:hAnsi="Arial" w:hint="default"/>
+      </w:rPr>
+    </w:lvl>
+    <w:lvl w:ilvl="6" w:tplc="1A2C5846" w:tentative="1">
+      <w:start w:val="1"/>
+      <w:numFmt w:val="bullet"/>
+      <w:lvlText w:val="●"/>
+      <w:lvlJc w:val="left"/>
+      <w:pPr>
+        <w:tabs>
+          <w:tab w:val="num" w:pos="5040"/>
+        </w:tabs>
+        <w:ind w:left="5040" w:hanging="360"/>
+      </w:pPr>
+      <w:rPr>
+        <w:rFonts w:ascii="Arial" w:hAnsi="Arial" w:hint="default"/>
+      </w:rPr>
+    </w:lvl>
+    <w:lvl w:ilvl="7" w:tplc="F3FCD46E" w:tentative="1">
+      <w:start w:val="1"/>
+      <w:numFmt w:val="bullet"/>
+      <w:lvlText w:val="●"/>
+      <w:lvlJc w:val="left"/>
+      <w:pPr>
+        <w:tabs>
+          <w:tab w:val="num" w:pos="5760"/>
+        </w:tabs>
+        <w:ind w:left="5760" w:hanging="360"/>
+      </w:pPr>
+      <w:rPr>
+        <w:rFonts w:ascii="Arial" w:hAnsi="Arial" w:hint="default"/>
+      </w:rPr>
+    </w:lvl>
+    <w:lvl w:ilvl="8" w:tplc="0EE47BB2" w:tentative="1">
+      <w:start w:val="1"/>
+      <w:numFmt w:val="bullet"/>
+      <w:lvlText w:val="●"/>
+      <w:lvlJc w:val="left"/>
+      <w:pPr>
+        <w:tabs>
+          <w:tab w:val="num" w:pos="6480"/>
+        </w:tabs>
+        <w:ind w:left="6480" w:hanging="360"/>
+      </w:pPr>
+      <w:rPr>
+        <w:rFonts w:ascii="Arial" w:hAnsi="Arial" w:hint="default"/>
+      </w:rPr>
+    </w:lvl>
+  </w:abstractNum>
+  <w:abstractNum w:abstractNumId="1" w15:restartNumberingAfterBreak="0">
     <w:nsid w:val="16905431"/>
     <w:multiLevelType w:val="multilevel"/>
     <w:tmpl w:val="6474330E"/>
@@ -1578,7 +2171,7 @@
       </w:rPr>
     </w:lvl>
   </w:abstractNum>
-  <w:abstractNum w:abstractNumId="1" w15:restartNumberingAfterBreak="0">
+  <w:abstractNum w:abstractNumId="2" w15:restartNumberingAfterBreak="0">
     <w:nsid w:val="3861296E"/>
     <w:multiLevelType w:val="multilevel"/>
     <w:tmpl w:val="12187962"/>
@@ -1691,7 +2284,7 @@
       </w:rPr>
     </w:lvl>
   </w:abstractNum>
-  <w:abstractNum w:abstractNumId="2" w15:restartNumberingAfterBreak="0">
+  <w:abstractNum w:abstractNumId="3" w15:restartNumberingAfterBreak="0">
     <w:nsid w:val="3F6416A3"/>
     <w:multiLevelType w:val="multilevel"/>
     <w:tmpl w:val="2BACA9F2"/>
@@ -1804,7 +2397,7 @@
       </w:rPr>
     </w:lvl>
   </w:abstractNum>
-  <w:abstractNum w:abstractNumId="3" w15:restartNumberingAfterBreak="0">
+  <w:abstractNum w:abstractNumId="4" w15:restartNumberingAfterBreak="0">
     <w:nsid w:val="457150CC"/>
     <w:multiLevelType w:val="multilevel"/>
     <w:tmpl w:val="E2904340"/>
@@ -1917,7 +2510,7 @@
       </w:rPr>
     </w:lvl>
   </w:abstractNum>
-  <w:abstractNum w:abstractNumId="4" w15:restartNumberingAfterBreak="0">
+  <w:abstractNum w:abstractNumId="5" w15:restartNumberingAfterBreak="0">
     <w:nsid w:val="62651149"/>
     <w:multiLevelType w:val="multilevel"/>
     <w:tmpl w:val="99AAA9AC"/>
@@ -2031,18 +2624,21 @@
     </w:lvl>
   </w:abstractNum>
   <w:num w:numId="1" w16cid:durableId="1633829735">
+    <w:abstractNumId w:val="2"/>
+  </w:num>
+  <w:num w:numId="2" w16cid:durableId="797454793">
+    <w:abstractNumId w:val="5"/>
+  </w:num>
+  <w:num w:numId="3" w16cid:durableId="320044496">
+    <w:abstractNumId w:val="4"/>
+  </w:num>
+  <w:num w:numId="4" w16cid:durableId="843515473">
+    <w:abstractNumId w:val="3"/>
+  </w:num>
+  <w:num w:numId="5" w16cid:durableId="9914496">
     <w:abstractNumId w:val="1"/>
   </w:num>
-  <w:num w:numId="2" w16cid:durableId="797454793">
-    <w:abstractNumId w:val="4"/>
-  </w:num>
-  <w:num w:numId="3" w16cid:durableId="320044496">
-    <w:abstractNumId w:val="3"/>
-  </w:num>
-  <w:num w:numId="4" w16cid:durableId="843515473">
-    <w:abstractNumId w:val="2"/>
-  </w:num>
-  <w:num w:numId="5" w16cid:durableId="9914496">
+  <w:num w:numId="6" w16cid:durableId="1246004">
     <w:abstractNumId w:val="0"/>
   </w:num>
 </w:numbering>
@@ -2570,7 +3166,6 @@
   <w:style w:type="character" w:default="1" w:styleId="Policepardfaut">
     <w:name w:val="Default Paragraph Font"/>
     <w:uiPriority w:val="1"/>
-    <w:semiHidden/>
     <w:unhideWhenUsed/>
   </w:style>
   <w:style w:type="table" w:default="1" w:styleId="TableauNormal">
@@ -2637,6 +3232,17 @@
       <w:sz w:val="30"/>
       <w:szCs w:val="30"/>
     </w:rPr>
+  </w:style>
+  <w:style w:type="paragraph" w:styleId="Paragraphedeliste">
+    <w:name w:val="List Paragraph"/>
+    <w:basedOn w:val="Normal"/>
+    <w:uiPriority w:val="34"/>
+    <w:qFormat/>
+    <w:rsid w:val="00F2367A"/>
+    <w:pPr>
+      <w:ind w:left="720"/>
+      <w:contextualSpacing/>
+    </w:pPr>
   </w:style>
 </w:styles>
 </file>

</xml_diff>